<commit_message>
Se actualiza lote de pruebas con documentacion Se agrega validar participantes segun los criterios de evaluacion
</commit_message>
<xml_diff>
--- a/LanzandoCaber/Lanzando el cáber - Clases y métodos.docx
+++ b/LanzandoCaber/Lanzando el cáber - Clases y métodos.docx
@@ -267,7 +267,7 @@
         <w:rPr>
           <w:lang w:val="es-ES"/>
         </w:rPr>
-        <w:t>6</w:t>
+        <w:t>7</w:t>
       </w:r>
       <w:r>
         <w:rPr>
@@ -465,6 +465,33 @@
           <w:lang w:val="es-ES"/>
         </w:rPr>
       </w:pPr>
+      <w:r>
+        <w:rPr>
+          <w:b/>
+          <w:bCs/>
+          <w:lang w:val="es-ES"/>
+        </w:rPr>
+        <w:t>validar</w:t>
+      </w:r>
+      <w:r>
+        <w:rPr>
+          <w:lang w:val="es-ES"/>
+        </w:rPr>
+        <w:t xml:space="preserve">: Se encarga de </w:t>
+      </w:r>
+      <w:r>
+        <w:rPr>
+          <w:lang w:val="es-ES"/>
+        </w:rPr>
+        <w:t>validar los lanzamientos del participante según el criterio de evaluación.</w:t>
+      </w:r>
+    </w:p>
+    <w:p>
+      <w:pPr>
+        <w:rPr>
+          <w:lang w:val="es-ES"/>
+        </w:rPr>
+      </w:pPr>
     </w:p>
     <w:p>
       <w:pPr>
@@ -669,6 +696,7 @@
         <w:rPr>
           <w:lang w:val="es-ES"/>
         </w:rPr>
+        <w:lastRenderedPageBreak/>
         <w:t xml:space="preserve">Tiene su propia implementación del método </w:t>
       </w:r>
       <w:r>
@@ -767,7 +795,19 @@
         <w:rPr>
           <w:lang w:val="es-ES"/>
         </w:rPr>
-        <w:t xml:space="preserve">Esta clase modela los lanzamientos de los participantes, consta de cinco métodos. </w:t>
+        <w:t xml:space="preserve">Esta clase modela los lanzamientos de los participantes, consta de </w:t>
+      </w:r>
+      <w:r>
+        <w:rPr>
+          <w:lang w:val="es-ES"/>
+        </w:rPr>
+        <w:t>seis</w:t>
+      </w:r>
+      <w:r>
+        <w:rPr>
+          <w:lang w:val="es-ES"/>
+        </w:rPr>
+        <w:t xml:space="preserve"> métodos. </w:t>
       </w:r>
     </w:p>
     <w:p>
@@ -849,6 +889,34 @@
         <w:rPr>
           <w:lang w:val="es-ES"/>
         </w:rPr>
+        <w:t xml:space="preserve">, </w:t>
+      </w:r>
+      <w:r>
+        <w:rPr>
+          <w:b/>
+          <w:bCs/>
+          <w:lang w:val="es-ES"/>
+        </w:rPr>
+        <w:t>setAngulo</w:t>
+      </w:r>
+      <w:r>
+        <w:rPr>
+          <w:lang w:val="es-ES"/>
+        </w:rPr>
+        <w:t xml:space="preserve">, </w:t>
+      </w:r>
+      <w:r>
+        <w:rPr>
+          <w:b/>
+          <w:bCs/>
+          <w:lang w:val="es-ES"/>
+        </w:rPr>
+        <w:t>setValidez</w:t>
+      </w:r>
+      <w:r>
+        <w:rPr>
+          <w:lang w:val="es-ES"/>
+        </w:rPr>
         <w:t xml:space="preserve"> y </w:t>
       </w:r>
       <w:r>
@@ -857,14 +925,272 @@
           <w:bCs/>
           <w:lang w:val="es-ES"/>
         </w:rPr>
-        <w:t>setAngulo</w:t>
-      </w:r>
-      <w:r>
-        <w:rPr>
+        <w:t>getValidez</w:t>
+      </w:r>
+      <w:r>
+        <w:rPr>
+          <w:lang w:val="es-ES"/>
+        </w:rPr>
+        <w:t>.</w:t>
+      </w:r>
+    </w:p>
+    <w:p>
+      <w:pPr>
+        <w:rPr>
+          <w:lang w:val="es-ES"/>
+        </w:rPr>
+      </w:pPr>
+    </w:p>
+    <w:p>
+      <w:pPr>
+        <w:rPr>
+          <w:b/>
+          <w:bCs/>
+          <w:u w:val="single"/>
+          <w:lang w:val="es-ES"/>
+        </w:rPr>
+      </w:pPr>
+      <w:r>
+        <w:rPr>
+          <w:b/>
+          <w:bCs/>
+          <w:u w:val="single"/>
+          <w:lang w:val="es-ES"/>
+        </w:rPr>
+        <w:t>Clase: CriterioDeEvaluacion</w:t>
+      </w:r>
+    </w:p>
+    <w:p>
+      <w:pPr>
+        <w:rPr>
+          <w:lang w:val="es-ES"/>
+        </w:rPr>
+      </w:pPr>
+      <w:r>
+        <w:rPr>
+          <w:lang w:val="es-ES"/>
+        </w:rPr>
+        <w:t xml:space="preserve">Esta es una clase abstracta la cual tiene </w:t>
+      </w:r>
+      <w:r>
+        <w:rPr>
+          <w:lang w:val="es-ES"/>
+        </w:rPr>
+        <w:t>dos</w:t>
+      </w:r>
+      <w:r>
+        <w:rPr>
+          <w:lang w:val="es-ES"/>
+        </w:rPr>
+        <w:t xml:space="preserve"> método:</w:t>
+      </w:r>
+    </w:p>
+    <w:p>
+      <w:pPr>
+        <w:rPr>
+          <w:lang w:val="es-ES"/>
+        </w:rPr>
+      </w:pPr>
+      <w:r>
+        <w:rPr>
+          <w:b/>
+          <w:bCs/>
+          <w:lang w:val="es-ES"/>
+        </w:rPr>
+        <w:t>Calcular</w:t>
+      </w:r>
+      <w:r>
+        <w:rPr>
+          <w:lang w:val="es-ES"/>
+        </w:rPr>
+        <w:t xml:space="preserve">: </w:t>
+      </w:r>
+      <w:r>
+        <w:rPr>
+          <w:lang w:val="es-ES"/>
+        </w:rPr>
+        <w:t>Básicamente es un método que permite realizar cálculos sobre una lista de lanzamientos, estos van a ser implementados por cada clase hija.</w:t>
+      </w:r>
+    </w:p>
+    <w:p>
+      <w:pPr>
+        <w:rPr>
+          <w:lang w:val="es-ES"/>
+        </w:rPr>
+      </w:pPr>
+      <w:r>
+        <w:rPr>
+          <w:b/>
+          <w:bCs/>
+          <w:lang w:val="es-ES"/>
+        </w:rPr>
+        <w:t>Validar:</w:t>
+      </w:r>
+      <w:r>
+        <w:rPr>
+          <w:b/>
+          <w:bCs/>
+          <w:lang w:val="es-ES"/>
+        </w:rPr>
+        <w:t xml:space="preserve"> </w:t>
+      </w:r>
+      <w:r>
+        <w:rPr>
+          <w:lang w:val="es-ES"/>
+        </w:rPr>
+        <w:t>se usa para validar si un participante puede o no clasificar para un podio. Sera implementado por cada clase hija.</w:t>
+      </w:r>
+    </w:p>
+    <w:p>
+      <w:pPr>
+        <w:rPr>
+          <w:lang w:val="es-ES"/>
+        </w:rPr>
+      </w:pPr>
+      <w:r>
+        <w:rPr>
+          <w:lang w:val="es-ES"/>
+        </w:rPr>
+        <w:t xml:space="preserve">Esta clase implementa la interfaz Comparator, por lo cual cada clase hija debe sobre escribir el </w:t>
+      </w:r>
+      <w:r>
+        <w:rPr>
+          <w:b/>
+          <w:bCs/>
+          <w:lang w:val="es-ES"/>
+        </w:rPr>
+        <w:t>compare</w:t>
+      </w:r>
+      <w:r>
+        <w:rPr>
+          <w:lang w:val="es-ES"/>
+        </w:rPr>
+        <w:t>.</w:t>
+      </w:r>
+    </w:p>
+    <w:p>
+      <w:pPr>
+        <w:rPr>
+          <w:lang w:val="es-ES"/>
+        </w:rPr>
+      </w:pPr>
+    </w:p>
+    <w:p>
+      <w:pPr>
+        <w:rPr>
+          <w:b/>
+          <w:bCs/>
+          <w:u w:val="single"/>
+          <w:lang w:val="es-ES"/>
+        </w:rPr>
+      </w:pPr>
+      <w:r>
+        <w:rPr>
+          <w:b/>
+          <w:bCs/>
+          <w:u w:val="single"/>
+          <w:lang w:val="es-ES"/>
+        </w:rPr>
+        <w:t>Clase: Consistencia</w:t>
+      </w:r>
+    </w:p>
+    <w:p>
+      <w:pPr>
+        <w:rPr>
+          <w:lang w:val="es-ES"/>
+        </w:rPr>
+      </w:pPr>
+      <w:r>
+        <w:rPr>
+          <w:lang w:val="es-ES"/>
+        </w:rPr>
+        <w:t xml:space="preserve">Hereda de la clase abstracta CriterioDeEvaluacion realizando su propia implementación para los métodos </w:t>
+      </w:r>
+      <w:r>
+        <w:rPr>
+          <w:b/>
+          <w:bCs/>
+          <w:lang w:val="es-ES"/>
+        </w:rPr>
+        <w:t>calcular</w:t>
+      </w:r>
+      <w:r>
+        <w:rPr>
+          <w:b/>
+          <w:bCs/>
+          <w:lang w:val="es-ES"/>
+        </w:rPr>
+        <w:t>, validar</w:t>
+      </w:r>
+      <w:r>
+        <w:rPr>
+          <w:lang w:val="es-ES"/>
+        </w:rPr>
+        <w:t xml:space="preserve"> y </w:t>
+      </w:r>
+      <w:r>
+        <w:rPr>
+          <w:b/>
+          <w:bCs/>
+          <w:lang w:val="es-ES"/>
+        </w:rPr>
+        <w:t>compar</w:t>
+      </w:r>
+      <w:r>
+        <w:rPr>
+          <w:b/>
+          <w:bCs/>
+          <w:lang w:val="es-ES"/>
+        </w:rPr>
+        <w:t>e</w:t>
+      </w:r>
+      <w:r>
+        <w:rPr>
+          <w:b/>
+          <w:bCs/>
           <w:lang w:val="es-ES"/>
         </w:rPr>
         <w:t xml:space="preserve">. </w:t>
       </w:r>
+      <w:r>
+        <w:rPr>
+          <w:lang w:val="es-ES"/>
+        </w:rPr>
+        <w:t xml:space="preserve">En este caso calcula y compara lanzamientos determinando la consistencia </w:t>
+      </w:r>
+      <w:r>
+        <w:rPr>
+          <w:lang w:val="es-ES"/>
+        </w:rPr>
+        <w:t>de este</w:t>
+      </w:r>
+      <w:r>
+        <w:rPr>
+          <w:lang w:val="es-ES"/>
+        </w:rPr>
+        <w:t>.</w:t>
+      </w:r>
+    </w:p>
+    <w:p>
+      <w:pPr>
+        <w:rPr>
+          <w:lang w:val="es-ES"/>
+        </w:rPr>
+      </w:pPr>
+      <w:r>
+        <w:rPr>
+          <w:b/>
+          <w:bCs/>
+          <w:lang w:val="es-ES"/>
+        </w:rPr>
+        <w:t xml:space="preserve">Validar: </w:t>
+      </w:r>
+      <w:r>
+        <w:rPr>
+          <w:lang w:val="es-ES"/>
+        </w:rPr>
+        <w:t>se va a asegurar de que no tenga ningún lanzamiento inválido.</w:t>
+      </w:r>
     </w:p>
     <w:p>
       <w:pPr>
@@ -889,300 +1215,157 @@
           <w:u w:val="single"/>
           <w:lang w:val="es-ES"/>
         </w:rPr>
-        <w:t>Clase: CriterioDeEvaluacion</w:t>
-      </w:r>
-    </w:p>
-    <w:p>
-      <w:pPr>
-        <w:rPr>
-          <w:lang w:val="es-ES"/>
-        </w:rPr>
-      </w:pPr>
-      <w:r>
-        <w:rPr>
-          <w:lang w:val="es-ES"/>
-        </w:rPr>
-        <w:t xml:space="preserve">Esta es una clase abstracta la cual tiene </w:t>
-      </w:r>
-      <w:r>
-        <w:rPr>
-          <w:lang w:val="es-ES"/>
-        </w:rPr>
-        <w:t>un</w:t>
-      </w:r>
-      <w:r>
-        <w:rPr>
-          <w:lang w:val="es-ES"/>
-        </w:rPr>
-        <w:t xml:space="preserve"> método:</w:t>
-      </w:r>
-    </w:p>
-    <w:p>
-      <w:pPr>
-        <w:rPr>
-          <w:lang w:val="es-ES"/>
-        </w:rPr>
-      </w:pPr>
-      <w:r>
-        <w:rPr>
-          <w:b/>
-          <w:bCs/>
-          <w:lang w:val="es-ES"/>
-        </w:rPr>
-        <w:t>Calcular</w:t>
-      </w:r>
-      <w:r>
-        <w:rPr>
-          <w:lang w:val="es-ES"/>
-        </w:rPr>
-        <w:t xml:space="preserve">: </w:t>
-      </w:r>
-      <w:r>
-        <w:rPr>
-          <w:lang w:val="es-ES"/>
-        </w:rPr>
-        <w:t>Básicamente es un método que permite realizar cálculos sobre una lista de lanzamientos, estos van a ser implementados por cada clase hija.</w:t>
-      </w:r>
-    </w:p>
-    <w:p>
-      <w:pPr>
-        <w:rPr>
-          <w:lang w:val="es-ES"/>
-        </w:rPr>
-      </w:pPr>
-      <w:r>
-        <w:rPr>
-          <w:lang w:val="es-ES"/>
-        </w:rPr>
-        <w:t xml:space="preserve">Esta clase implementa la interfaz Comparator, por lo cual cada clase hija debe sobre escribir el </w:t>
-      </w:r>
-      <w:r>
-        <w:rPr>
-          <w:b/>
-          <w:bCs/>
-          <w:lang w:val="es-ES"/>
-        </w:rPr>
-        <w:t>compare</w:t>
+        <w:t>Clase: Distancia</w:t>
+      </w:r>
+    </w:p>
+    <w:p>
+      <w:pPr>
+        <w:rPr>
+          <w:lang w:val="es-ES"/>
+        </w:rPr>
+      </w:pPr>
+      <w:r>
+        <w:rPr>
+          <w:lang w:val="es-ES"/>
+        </w:rPr>
+        <w:t xml:space="preserve">Hereda de la clase abstracta CriterioDeEvaluacion realizando su propia implementación para los métodos </w:t>
+      </w:r>
+      <w:r>
+        <w:rPr>
+          <w:b/>
+          <w:bCs/>
+          <w:lang w:val="es-ES"/>
+        </w:rPr>
+        <w:t>calcular</w:t>
+      </w:r>
+      <w:r>
+        <w:rPr>
+          <w:lang w:val="es-ES"/>
+        </w:rPr>
+        <w:t xml:space="preserve"> y </w:t>
+      </w:r>
+      <w:r>
+        <w:rPr>
+          <w:b/>
+          <w:bCs/>
+          <w:lang w:val="es-ES"/>
+        </w:rPr>
+        <w:t>compar</w:t>
+      </w:r>
+      <w:r>
+        <w:rPr>
+          <w:b/>
+          <w:bCs/>
+          <w:lang w:val="es-ES"/>
+        </w:rPr>
+        <w:t>e</w:t>
+      </w:r>
+      <w:r>
+        <w:rPr>
+          <w:b/>
+          <w:bCs/>
+          <w:lang w:val="es-ES"/>
+        </w:rPr>
+        <w:t xml:space="preserve">. </w:t>
+      </w:r>
+      <w:r>
+        <w:rPr>
+          <w:lang w:val="es-ES"/>
+        </w:rPr>
+        <w:t xml:space="preserve">En este caso calcula y compara lanzamientos determinando la </w:t>
+      </w:r>
+      <w:r>
+        <w:rPr>
+          <w:lang w:val="es-ES"/>
+        </w:rPr>
+        <w:t xml:space="preserve">suma total de las </w:t>
+      </w:r>
+      <w:r>
+        <w:rPr>
+          <w:lang w:val="es-ES"/>
+        </w:rPr>
+        <w:t>distancia</w:t>
+      </w:r>
+      <w:r>
+        <w:rPr>
+          <w:lang w:val="es-ES"/>
+        </w:rPr>
+        <w:t>s</w:t>
+      </w:r>
+      <w:r>
+        <w:rPr>
+          <w:lang w:val="es-ES"/>
+        </w:rPr>
+        <w:t xml:space="preserve"> de</w:t>
+      </w:r>
+      <w:r>
+        <w:rPr>
+          <w:lang w:val="es-ES"/>
+        </w:rPr>
+        <w:t xml:space="preserve"> estos</w:t>
+      </w:r>
+      <w:r>
+        <w:rPr>
+          <w:lang w:val="es-ES"/>
+        </w:rPr>
+        <w:t xml:space="preserve">. </w:t>
+      </w:r>
+    </w:p>
+    <w:p>
+      <w:pPr>
+        <w:rPr>
+          <w:lang w:val="es-ES"/>
+        </w:rPr>
+      </w:pPr>
+      <w:r>
+        <w:rPr>
+          <w:b/>
+          <w:bCs/>
+          <w:lang w:val="es-ES"/>
+        </w:rPr>
+        <w:t xml:space="preserve">Validar: </w:t>
+      </w:r>
+      <w:r>
+        <w:rPr>
+          <w:lang w:val="es-ES"/>
+        </w:rPr>
+        <w:t xml:space="preserve">se va a asegurar de que no tenga </w:t>
+      </w:r>
+      <w:r>
+        <w:rPr>
+          <w:lang w:val="es-ES"/>
+        </w:rPr>
+        <w:t>todos los</w:t>
+      </w:r>
+      <w:r>
+        <w:rPr>
+          <w:lang w:val="es-ES"/>
+        </w:rPr>
+        <w:t xml:space="preserve"> lanzamiento</w:t>
+      </w:r>
+      <w:r>
+        <w:rPr>
+          <w:lang w:val="es-ES"/>
+        </w:rPr>
+        <w:t>s</w:t>
+      </w:r>
+      <w:r>
+        <w:rPr>
+          <w:lang w:val="es-ES"/>
+        </w:rPr>
+        <w:t xml:space="preserve"> inválido</w:t>
+      </w:r>
+      <w:r>
+        <w:rPr>
+          <w:lang w:val="es-ES"/>
+        </w:rPr>
+        <w:t>s</w:t>
       </w:r>
       <w:r>
         <w:rPr>
           <w:lang w:val="es-ES"/>
         </w:rPr>
         <w:t>.</w:t>
-      </w:r>
-    </w:p>
-    <w:p>
-      <w:pPr>
-        <w:rPr>
-          <w:lang w:val="es-ES"/>
-        </w:rPr>
-      </w:pPr>
-    </w:p>
-    <w:p>
-      <w:pPr>
-        <w:rPr>
-          <w:b/>
-          <w:bCs/>
-          <w:u w:val="single"/>
-          <w:lang w:val="es-ES"/>
-        </w:rPr>
-      </w:pPr>
-      <w:r>
-        <w:rPr>
-          <w:b/>
-          <w:bCs/>
-          <w:u w:val="single"/>
-          <w:lang w:val="es-ES"/>
-        </w:rPr>
-        <w:t>Clase: Consistencia</w:t>
-      </w:r>
-    </w:p>
-    <w:p>
-      <w:pPr>
-        <w:rPr>
-          <w:lang w:val="es-ES"/>
-        </w:rPr>
-      </w:pPr>
-      <w:r>
-        <w:rPr>
-          <w:lang w:val="es-ES"/>
-        </w:rPr>
-        <w:t xml:space="preserve">Hereda de la clase abstracta CriterioDeEvaluacion realizando su propia implementación para los métodos </w:t>
-      </w:r>
-      <w:r>
-        <w:rPr>
-          <w:b/>
-          <w:bCs/>
-          <w:lang w:val="es-ES"/>
-        </w:rPr>
-        <w:t>calcular</w:t>
-      </w:r>
-      <w:r>
-        <w:rPr>
-          <w:lang w:val="es-ES"/>
-        </w:rPr>
-        <w:t xml:space="preserve"> y </w:t>
-      </w:r>
-      <w:r>
-        <w:rPr>
-          <w:b/>
-          <w:bCs/>
-          <w:lang w:val="es-ES"/>
-        </w:rPr>
-        <w:t>compar</w:t>
-      </w:r>
-      <w:r>
-        <w:rPr>
-          <w:b/>
-          <w:bCs/>
-          <w:lang w:val="es-ES"/>
-        </w:rPr>
-        <w:t>e</w:t>
-      </w:r>
-      <w:r>
-        <w:rPr>
-          <w:b/>
-          <w:bCs/>
-          <w:lang w:val="es-ES"/>
-        </w:rPr>
-        <w:t xml:space="preserve">. </w:t>
-      </w:r>
-      <w:r>
-        <w:rPr>
-          <w:lang w:val="es-ES"/>
-        </w:rPr>
-        <w:t xml:space="preserve">En este caso calcula y compara lanzamientos determinando la consistencia </w:t>
-      </w:r>
-      <w:r>
-        <w:rPr>
-          <w:lang w:val="es-ES"/>
-        </w:rPr>
-        <w:t>de este</w:t>
-      </w:r>
-      <w:r>
-        <w:rPr>
-          <w:lang w:val="es-ES"/>
-        </w:rPr>
-        <w:t xml:space="preserve">. </w:t>
-      </w:r>
-    </w:p>
-    <w:p>
-      <w:pPr>
-        <w:rPr>
-          <w:lang w:val="es-ES"/>
-        </w:rPr>
-      </w:pPr>
-    </w:p>
-    <w:p>
-      <w:pPr>
-        <w:rPr>
-          <w:b/>
-          <w:bCs/>
-          <w:u w:val="single"/>
-          <w:lang w:val="es-ES"/>
-        </w:rPr>
-      </w:pPr>
-      <w:r>
-        <w:rPr>
-          <w:b/>
-          <w:bCs/>
-          <w:u w:val="single"/>
-          <w:lang w:val="es-ES"/>
-        </w:rPr>
-        <w:t>Clase: Distancia</w:t>
-      </w:r>
-    </w:p>
-    <w:p>
-      <w:pPr>
-        <w:rPr>
-          <w:lang w:val="es-ES"/>
-        </w:rPr>
-      </w:pPr>
-      <w:r>
-        <w:rPr>
-          <w:lang w:val="es-ES"/>
-        </w:rPr>
-        <w:t xml:space="preserve">Hereda de la clase abstracta CriterioDeEvaluacion realizando su propia implementación para los métodos </w:t>
-      </w:r>
-      <w:r>
-        <w:rPr>
-          <w:b/>
-          <w:bCs/>
-          <w:lang w:val="es-ES"/>
-        </w:rPr>
-        <w:t>calcular</w:t>
-      </w:r>
-      <w:r>
-        <w:rPr>
-          <w:lang w:val="es-ES"/>
-        </w:rPr>
-        <w:t xml:space="preserve"> y </w:t>
-      </w:r>
-      <w:r>
-        <w:rPr>
-          <w:b/>
-          <w:bCs/>
-          <w:lang w:val="es-ES"/>
-        </w:rPr>
-        <w:t>compar</w:t>
-      </w:r>
-      <w:r>
-        <w:rPr>
-          <w:b/>
-          <w:bCs/>
-          <w:lang w:val="es-ES"/>
-        </w:rPr>
-        <w:t>e</w:t>
-      </w:r>
-      <w:r>
-        <w:rPr>
-          <w:b/>
-          <w:bCs/>
-          <w:lang w:val="es-ES"/>
-        </w:rPr>
-        <w:t xml:space="preserve">. </w:t>
-      </w:r>
-      <w:r>
-        <w:rPr>
-          <w:lang w:val="es-ES"/>
-        </w:rPr>
-        <w:t xml:space="preserve">En este caso calcula y compara lanzamientos determinando la </w:t>
-      </w:r>
-      <w:r>
-        <w:rPr>
-          <w:lang w:val="es-ES"/>
-        </w:rPr>
-        <w:t xml:space="preserve">suma total de las </w:t>
-      </w:r>
-      <w:r>
-        <w:rPr>
-          <w:lang w:val="es-ES"/>
-        </w:rPr>
-        <w:t>distancia</w:t>
-      </w:r>
-      <w:r>
-        <w:rPr>
-          <w:lang w:val="es-ES"/>
-        </w:rPr>
-        <w:t>s</w:t>
-      </w:r>
-      <w:r>
-        <w:rPr>
-          <w:lang w:val="es-ES"/>
-        </w:rPr>
-        <w:t xml:space="preserve"> de</w:t>
-      </w:r>
-      <w:r>
-        <w:rPr>
-          <w:lang w:val="es-ES"/>
-        </w:rPr>
-        <w:t xml:space="preserve"> estos</w:t>
-      </w:r>
-      <w:r>
-        <w:rPr>
-          <w:lang w:val="es-ES"/>
-        </w:rPr>
-        <w:t xml:space="preserve">. </w:t>
       </w:r>
     </w:p>
     <w:p>

</xml_diff>

<commit_message>
Se implementa Strategy en el Arbitro
</commit_message>
<xml_diff>
--- a/LanzandoCaber/Lanzando el cáber - Clases y métodos.docx
+++ b/LanzandoCaber/Lanzando el cáber - Clases y métodos.docx
@@ -80,6 +80,7 @@
           <w:lang w:val="es-ES"/>
         </w:rPr>
       </w:pPr>
+      <w:proofErr w:type="spellStart"/>
       <w:r>
         <w:rPr>
           <w:b/>
@@ -88,6 +89,7 @@
         </w:rPr>
         <w:t>getLanzadores</w:t>
       </w:r>
+      <w:proofErr w:type="spellEnd"/>
       <w:r>
         <w:rPr>
           <w:lang w:val="es-ES"/>
@@ -101,6 +103,7 @@
           <w:lang w:val="es-ES"/>
         </w:rPr>
       </w:pPr>
+      <w:proofErr w:type="spellStart"/>
       <w:r>
         <w:rPr>
           <w:b/>
@@ -109,6 +112,7 @@
         </w:rPr>
         <w:t>getPodioConsistencia</w:t>
       </w:r>
+      <w:proofErr w:type="spellEnd"/>
       <w:r>
         <w:rPr>
           <w:lang w:val="es-ES"/>
@@ -122,6 +126,7 @@
           <w:lang w:val="es-ES"/>
         </w:rPr>
       </w:pPr>
+      <w:proofErr w:type="spellStart"/>
       <w:r>
         <w:rPr>
           <w:b/>
@@ -130,6 +135,7 @@
         </w:rPr>
         <w:t>getPodioDistancia</w:t>
       </w:r>
+      <w:proofErr w:type="spellEnd"/>
       <w:r>
         <w:rPr>
           <w:lang w:val="es-ES"/>
@@ -143,6 +149,7 @@
           <w:lang w:val="es-ES"/>
         </w:rPr>
       </w:pPr>
+      <w:proofErr w:type="spellStart"/>
       <w:r>
         <w:rPr>
           <w:b/>
@@ -151,6 +158,7 @@
         </w:rPr>
         <w:t>generarPodio</w:t>
       </w:r>
+      <w:proofErr w:type="spellEnd"/>
       <w:r>
         <w:rPr>
           <w:lang w:val="es-ES"/>
@@ -267,7 +275,7 @@
         <w:rPr>
           <w:lang w:val="es-ES"/>
         </w:rPr>
-        <w:t>7</w:t>
+        <w:t>8</w:t>
       </w:r>
       <w:r>
         <w:rPr>
@@ -296,6 +304,7 @@
           <w:lang w:val="es-ES"/>
         </w:rPr>
       </w:pPr>
+      <w:proofErr w:type="spellStart"/>
       <w:r>
         <w:rPr>
           <w:b/>
@@ -312,6 +321,7 @@
         </w:rPr>
         <w:t>sTiroBueno</w:t>
       </w:r>
+      <w:proofErr w:type="spellEnd"/>
       <w:r>
         <w:rPr>
           <w:lang w:val="es-ES"/>
@@ -330,6 +340,7 @@
         </w:rPr>
         <w:t xml:space="preserve"> </w:t>
       </w:r>
+      <w:proofErr w:type="spellStart"/>
       <w:r>
         <w:rPr>
           <w:b/>
@@ -354,6 +365,7 @@
         </w:rPr>
         <w:t>Malo</w:t>
       </w:r>
+      <w:proofErr w:type="spellEnd"/>
       <w:r>
         <w:rPr>
           <w:lang w:val="es-ES"/>
@@ -432,6 +444,7 @@
           <w:lang w:val="es-ES"/>
         </w:rPr>
       </w:pPr>
+      <w:proofErr w:type="spellStart"/>
       <w:r>
         <w:rPr>
           <w:b/>
@@ -440,6 +453,7 @@
         </w:rPr>
         <w:t>corregirLanzamientos</w:t>
       </w:r>
+      <w:proofErr w:type="spellEnd"/>
       <w:r>
         <w:rPr>
           <w:lang w:val="es-ES"/>
@@ -477,13 +491,52 @@
         <w:rPr>
           <w:lang w:val="es-ES"/>
         </w:rPr>
-        <w:t xml:space="preserve">: Se encarga de </w:t>
-      </w:r>
-      <w:r>
-        <w:rPr>
-          <w:lang w:val="es-ES"/>
-        </w:rPr>
-        <w:t>validar los lanzamientos del participante según el criterio de evaluación.</w:t>
+        <w:t>: Se encarga de validar los lanzamientos del participante según el criterio de evaluación.</w:t>
+      </w:r>
+    </w:p>
+    <w:p>
+      <w:pPr>
+        <w:rPr>
+          <w:lang w:val="es-ES"/>
+        </w:rPr>
+      </w:pPr>
+      <w:proofErr w:type="spellStart"/>
+      <w:r>
+        <w:rPr>
+          <w:b/>
+          <w:bCs/>
+          <w:lang w:val="es-ES"/>
+        </w:rPr>
+        <w:t>evaluarSegun</w:t>
+      </w:r>
+      <w:proofErr w:type="spellEnd"/>
+      <w:r>
+        <w:rPr>
+          <w:b/>
+          <w:bCs/>
+          <w:lang w:val="es-ES"/>
+        </w:rPr>
+        <w:t xml:space="preserve">: </w:t>
+      </w:r>
+      <w:r>
+        <w:rPr>
+          <w:lang w:val="es-ES"/>
+        </w:rPr>
+        <w:t xml:space="preserve">se usa para cambiar de criterio de evaluación. Utiliza el patrón </w:t>
+      </w:r>
+      <w:proofErr w:type="spellStart"/>
+      <w:r>
+        <w:rPr>
+          <w:lang w:val="es-ES"/>
+        </w:rPr>
+        <w:t>Strategy</w:t>
+      </w:r>
+      <w:proofErr w:type="spellEnd"/>
+      <w:r>
+        <w:rPr>
+          <w:lang w:val="es-ES"/>
+        </w:rPr>
+        <w:t>.</w:t>
       </w:r>
     </w:p>
     <w:p>
@@ -549,8 +602,23 @@
         <w:rPr>
           <w:lang w:val="es-ES"/>
         </w:rPr>
-        <w:t xml:space="preserve">Tiene dos métodos del tipo getter, </w:t>
-      </w:r>
+        <w:t xml:space="preserve">Tiene dos métodos del tipo </w:t>
+      </w:r>
+      <w:proofErr w:type="spellStart"/>
+      <w:r>
+        <w:rPr>
+          <w:lang w:val="es-ES"/>
+        </w:rPr>
+        <w:t>getter</w:t>
+      </w:r>
+      <w:proofErr w:type="spellEnd"/>
+      <w:r>
+        <w:rPr>
+          <w:lang w:val="es-ES"/>
+        </w:rPr>
+        <w:t xml:space="preserve">, </w:t>
+      </w:r>
+      <w:proofErr w:type="spellStart"/>
       <w:r>
         <w:rPr>
           <w:b/>
@@ -559,12 +627,14 @@
         </w:rPr>
         <w:t>getGanadores</w:t>
       </w:r>
+      <w:proofErr w:type="spellEnd"/>
       <w:r>
         <w:rPr>
           <w:lang w:val="es-ES"/>
         </w:rPr>
         <w:t xml:space="preserve"> y </w:t>
       </w:r>
+      <w:proofErr w:type="spellStart"/>
       <w:r>
         <w:rPr>
           <w:b/>
@@ -573,6 +643,7 @@
         </w:rPr>
         <w:t>getEscalones</w:t>
       </w:r>
+      <w:proofErr w:type="spellEnd"/>
       <w:r>
         <w:rPr>
           <w:b/>
@@ -600,6 +671,7 @@
         </w:rPr>
         <w:t xml:space="preserve">Tiene también un método llamado </w:t>
       </w:r>
+      <w:proofErr w:type="spellStart"/>
       <w:r>
         <w:rPr>
           <w:b/>
@@ -608,6 +680,7 @@
         </w:rPr>
         <w:t>clasificarParticipante</w:t>
       </w:r>
+      <w:proofErr w:type="spellEnd"/>
       <w:r>
         <w:rPr>
           <w:lang w:val="es-ES"/>
@@ -699,13 +772,23 @@
         <w:lastRenderedPageBreak/>
         <w:t xml:space="preserve">Tiene su propia implementación del método </w:t>
       </w:r>
-      <w:r>
-        <w:rPr>
-          <w:b/>
-          <w:bCs/>
-          <w:lang w:val="es-ES"/>
-        </w:rPr>
-        <w:t>toString (</w:t>
+      <w:proofErr w:type="spellStart"/>
+      <w:r>
+        <w:rPr>
+          <w:b/>
+          <w:bCs/>
+          <w:lang w:val="es-ES"/>
+        </w:rPr>
+        <w:t>toString</w:t>
+      </w:r>
+      <w:proofErr w:type="spellEnd"/>
+      <w:r>
+        <w:rPr>
+          <w:b/>
+          <w:bCs/>
+          <w:lang w:val="es-ES"/>
+        </w:rPr>
+        <w:t xml:space="preserve"> (</w:t>
       </w:r>
       <w:r>
         <w:rPr>
@@ -729,6 +812,7 @@
         </w:rPr>
         <w:t xml:space="preserve">y cuenta con dos métodos </w:t>
       </w:r>
+      <w:proofErr w:type="spellStart"/>
       <w:r>
         <w:rPr>
           <w:b/>
@@ -737,12 +821,14 @@
         </w:rPr>
         <w:t>getLanzamientos</w:t>
       </w:r>
+      <w:proofErr w:type="spellEnd"/>
       <w:r>
         <w:rPr>
           <w:lang w:val="es-ES"/>
         </w:rPr>
         <w:t xml:space="preserve"> y </w:t>
       </w:r>
+      <w:proofErr w:type="spellStart"/>
       <w:r>
         <w:rPr>
           <w:b/>
@@ -751,6 +837,7 @@
         </w:rPr>
         <w:t>getNumeroParticipante</w:t>
       </w:r>
+      <w:proofErr w:type="spellEnd"/>
       <w:r>
         <w:rPr>
           <w:lang w:val="es-ES"/>
@@ -847,8 +934,37 @@
         <w:rPr>
           <w:lang w:val="es-ES"/>
         </w:rPr>
-        <w:t xml:space="preserve">Tiene también los getters y setters de estos atributos que son </w:t>
-      </w:r>
+        <w:t xml:space="preserve">Tiene también los </w:t>
+      </w:r>
+      <w:proofErr w:type="spellStart"/>
+      <w:r>
+        <w:rPr>
+          <w:lang w:val="es-ES"/>
+        </w:rPr>
+        <w:t>getters</w:t>
+      </w:r>
+      <w:proofErr w:type="spellEnd"/>
+      <w:r>
+        <w:rPr>
+          <w:lang w:val="es-ES"/>
+        </w:rPr>
+        <w:t xml:space="preserve"> y </w:t>
+      </w:r>
+      <w:proofErr w:type="spellStart"/>
+      <w:r>
+        <w:rPr>
+          <w:lang w:val="es-ES"/>
+        </w:rPr>
+        <w:t>setters</w:t>
+      </w:r>
+      <w:proofErr w:type="spellEnd"/>
+      <w:r>
+        <w:rPr>
+          <w:lang w:val="es-ES"/>
+        </w:rPr>
+        <w:t xml:space="preserve"> de estos atributos que son </w:t>
+      </w:r>
+      <w:proofErr w:type="spellStart"/>
       <w:r>
         <w:rPr>
           <w:b/>
@@ -857,12 +973,14 @@
         </w:rPr>
         <w:t>getDistancia</w:t>
       </w:r>
+      <w:proofErr w:type="spellEnd"/>
       <w:r>
         <w:rPr>
           <w:lang w:val="es-ES"/>
         </w:rPr>
         <w:t xml:space="preserve">, </w:t>
       </w:r>
+      <w:proofErr w:type="spellStart"/>
       <w:r>
         <w:rPr>
           <w:b/>
@@ -871,12 +989,14 @@
         </w:rPr>
         <w:t>setDistancia</w:t>
       </w:r>
+      <w:proofErr w:type="spellEnd"/>
       <w:r>
         <w:rPr>
           <w:lang w:val="es-ES"/>
         </w:rPr>
         <w:t xml:space="preserve">, </w:t>
       </w:r>
+      <w:proofErr w:type="spellStart"/>
       <w:r>
         <w:rPr>
           <w:b/>
@@ -885,12 +1005,14 @@
         </w:rPr>
         <w:t>getAngulo</w:t>
       </w:r>
+      <w:proofErr w:type="spellEnd"/>
       <w:r>
         <w:rPr>
           <w:lang w:val="es-ES"/>
         </w:rPr>
         <w:t xml:space="preserve">, </w:t>
       </w:r>
+      <w:proofErr w:type="spellStart"/>
       <w:r>
         <w:rPr>
           <w:b/>
@@ -899,12 +1021,14 @@
         </w:rPr>
         <w:t>setAngulo</w:t>
       </w:r>
+      <w:proofErr w:type="spellEnd"/>
       <w:r>
         <w:rPr>
           <w:lang w:val="es-ES"/>
         </w:rPr>
         <w:t xml:space="preserve">, </w:t>
       </w:r>
+      <w:proofErr w:type="spellStart"/>
       <w:r>
         <w:rPr>
           <w:b/>
@@ -913,12 +1037,14 @@
         </w:rPr>
         <w:t>setValidez</w:t>
       </w:r>
+      <w:proofErr w:type="spellEnd"/>
       <w:r>
         <w:rPr>
           <w:lang w:val="es-ES"/>
         </w:rPr>
         <w:t xml:space="preserve"> y </w:t>
       </w:r>
+      <w:proofErr w:type="spellStart"/>
       <w:r>
         <w:rPr>
           <w:b/>
@@ -927,6 +1053,7 @@
         </w:rPr>
         <w:t>getValidez</w:t>
       </w:r>
+      <w:proofErr w:type="spellEnd"/>
       <w:r>
         <w:rPr>
           <w:lang w:val="es-ES"/>
@@ -957,20 +1084,43 @@
           <w:u w:val="single"/>
           <w:lang w:val="es-ES"/>
         </w:rPr>
-        <w:t>Clase: CriterioDeEvaluacion</w:t>
-      </w:r>
-    </w:p>
-    <w:p>
-      <w:pPr>
-        <w:rPr>
-          <w:lang w:val="es-ES"/>
-        </w:rPr>
-      </w:pPr>
-      <w:r>
-        <w:rPr>
-          <w:lang w:val="es-ES"/>
-        </w:rPr>
-        <w:t xml:space="preserve">Esta es una clase abstracta la cual tiene </w:t>
+        <w:t xml:space="preserve">Clase: </w:t>
+      </w:r>
+      <w:proofErr w:type="spellStart"/>
+      <w:r>
+        <w:rPr>
+          <w:b/>
+          <w:bCs/>
+          <w:u w:val="single"/>
+          <w:lang w:val="es-ES"/>
+        </w:rPr>
+        <w:t>CriterioDeEvaluacion</w:t>
+      </w:r>
+      <w:proofErr w:type="spellEnd"/>
+    </w:p>
+    <w:p>
+      <w:pPr>
+        <w:rPr>
+          <w:lang w:val="es-ES"/>
+        </w:rPr>
+      </w:pPr>
+      <w:r>
+        <w:rPr>
+          <w:lang w:val="es-ES"/>
+        </w:rPr>
+        <w:t xml:space="preserve">Esta es una </w:t>
+      </w:r>
+      <w:r>
+        <w:rPr>
+          <w:lang w:val="es-ES"/>
+        </w:rPr>
+        <w:t>interface</w:t>
+      </w:r>
+      <w:r>
+        <w:rPr>
+          <w:lang w:val="es-ES"/>
+        </w:rPr>
+        <w:t xml:space="preserve"> la cual tiene </w:t>
       </w:r>
       <w:r>
         <w:rPr>
@@ -1009,7 +1159,13 @@
         <w:rPr>
           <w:lang w:val="es-ES"/>
         </w:rPr>
-        <w:t>Básicamente es un método que permite realizar cálculos sobre una lista de lanzamientos, estos van a ser implementados por cada clase hija.</w:t>
+        <w:t>Básicamente es un método que permite realizar cálculos sobre una lista de lanzamientos</w:t>
+      </w:r>
+      <w:r>
+        <w:rPr>
+          <w:lang w:val="es-ES"/>
+        </w:rPr>
+        <w:t>.</w:t>
       </w:r>
     </w:p>
     <w:p>
@@ -1038,20 +1194,70 @@
         <w:rPr>
           <w:lang w:val="es-ES"/>
         </w:rPr>
-        <w:t>se usa para validar si un participante puede o no clasificar para un podio. Sera implementado por cada clase hija.</w:t>
-      </w:r>
-    </w:p>
-    <w:p>
-      <w:pPr>
-        <w:rPr>
-          <w:lang w:val="es-ES"/>
-        </w:rPr>
-      </w:pPr>
-      <w:r>
-        <w:rPr>
-          <w:lang w:val="es-ES"/>
-        </w:rPr>
-        <w:t xml:space="preserve">Esta clase implementa la interfaz Comparator, por lo cual cada clase hija debe sobre escribir el </w:t>
+        <w:t>se usa para validar si un participante puede o no clasificar para un podio.</w:t>
+      </w:r>
+    </w:p>
+    <w:p>
+      <w:pPr>
+        <w:rPr>
+          <w:lang w:val="es-ES"/>
+        </w:rPr>
+      </w:pPr>
+      <w:r>
+        <w:rPr>
+          <w:lang w:val="es-ES"/>
+        </w:rPr>
+        <w:t xml:space="preserve">Esta clase </w:t>
+      </w:r>
+      <w:r>
+        <w:rPr>
+          <w:lang w:val="es-ES"/>
+        </w:rPr>
+        <w:t>extiende de</w:t>
+      </w:r>
+      <w:r>
+        <w:rPr>
+          <w:lang w:val="es-ES"/>
+        </w:rPr>
+        <w:t xml:space="preserve"> la interfaz </w:t>
+      </w:r>
+      <w:proofErr w:type="spellStart"/>
+      <w:r>
+        <w:rPr>
+          <w:lang w:val="es-ES"/>
+        </w:rPr>
+        <w:t>Comparator</w:t>
+      </w:r>
+      <w:proofErr w:type="spellEnd"/>
+      <w:r>
+        <w:rPr>
+          <w:lang w:val="es-ES"/>
+        </w:rPr>
+        <w:t xml:space="preserve">, por lo cual </w:t>
+      </w:r>
+      <w:r>
+        <w:rPr>
+          <w:lang w:val="es-ES"/>
+        </w:rPr>
+        <w:t xml:space="preserve">las clases que la implementen </w:t>
+      </w:r>
+      <w:r>
+        <w:rPr>
+          <w:lang w:val="es-ES"/>
+        </w:rPr>
+        <w:t>debe</w:t>
+      </w:r>
+      <w:r>
+        <w:rPr>
+          <w:lang w:val="es-ES"/>
+        </w:rPr>
+        <w:t>n</w:t>
+      </w:r>
+      <w:r>
+        <w:rPr>
+          <w:lang w:val="es-ES"/>
+        </w:rPr>
+        <w:t xml:space="preserve"> sobre escribir el </w:t>
       </w:r>
       <w:r>
         <w:rPr>
@@ -1104,7 +1310,33 @@
         <w:rPr>
           <w:lang w:val="es-ES"/>
         </w:rPr>
-        <w:t xml:space="preserve">Hereda de la clase abstracta CriterioDeEvaluacion realizando su propia implementación para los métodos </w:t>
+        <w:t xml:space="preserve">Implementa </w:t>
+      </w:r>
+      <w:r>
+        <w:rPr>
+          <w:lang w:val="es-ES"/>
+        </w:rPr>
+        <w:t xml:space="preserve">la </w:t>
+      </w:r>
+      <w:r>
+        <w:rPr>
+          <w:lang w:val="es-ES"/>
+        </w:rPr>
+        <w:t xml:space="preserve">interfaz </w:t>
+      </w:r>
+      <w:proofErr w:type="spellStart"/>
+      <w:r>
+        <w:rPr>
+          <w:lang w:val="es-ES"/>
+        </w:rPr>
+        <w:t>CriterioDeEvaluacion</w:t>
+      </w:r>
+      <w:proofErr w:type="spellEnd"/>
+      <w:r>
+        <w:rPr>
+          <w:lang w:val="es-ES"/>
+        </w:rPr>
+        <w:t xml:space="preserve"> realizando su propia implementación para los métodos </w:t>
       </w:r>
       <w:r>
         <w:rPr>
@@ -1228,7 +1460,21 @@
         <w:rPr>
           <w:lang w:val="es-ES"/>
         </w:rPr>
-        <w:t xml:space="preserve">Hereda de la clase abstracta CriterioDeEvaluacion realizando su propia implementación para los métodos </w:t>
+        <w:t xml:space="preserve">Implementa la interfaz </w:t>
+      </w:r>
+      <w:proofErr w:type="spellStart"/>
+      <w:r>
+        <w:rPr>
+          <w:lang w:val="es-ES"/>
+        </w:rPr>
+        <w:t>CriterioDeEvaluacion</w:t>
+      </w:r>
+      <w:proofErr w:type="spellEnd"/>
+      <w:r>
+        <w:rPr>
+          <w:lang w:val="es-ES"/>
+        </w:rPr>
+        <w:t xml:space="preserve"> realizando su propia implementación para los métodos </w:t>
       </w:r>
       <w:r>
         <w:rPr>
@@ -1329,43 +1575,7 @@
         <w:rPr>
           <w:lang w:val="es-ES"/>
         </w:rPr>
-        <w:t xml:space="preserve">se va a asegurar de que no tenga </w:t>
-      </w:r>
-      <w:r>
-        <w:rPr>
-          <w:lang w:val="es-ES"/>
-        </w:rPr>
-        <w:t>todos los</w:t>
-      </w:r>
-      <w:r>
-        <w:rPr>
-          <w:lang w:val="es-ES"/>
-        </w:rPr>
-        <w:t xml:space="preserve"> lanzamiento</w:t>
-      </w:r>
-      <w:r>
-        <w:rPr>
-          <w:lang w:val="es-ES"/>
-        </w:rPr>
-        <w:t>s</w:t>
-      </w:r>
-      <w:r>
-        <w:rPr>
-          <w:lang w:val="es-ES"/>
-        </w:rPr>
-        <w:t xml:space="preserve"> inválido</w:t>
-      </w:r>
-      <w:r>
-        <w:rPr>
-          <w:lang w:val="es-ES"/>
-        </w:rPr>
-        <w:t>s</w:t>
-      </w:r>
-      <w:r>
-        <w:rPr>
-          <w:lang w:val="es-ES"/>
-        </w:rPr>
-        <w:t>.</w:t>
+        <w:t>se va a asegurar de que no tenga todos los lanzamientos inválidos.</w:t>
       </w:r>
     </w:p>
     <w:p>

</xml_diff>

<commit_message>
Se agrega cola circular para los criterios del arbitro
</commit_message>
<xml_diff>
--- a/LanzandoCaber/Lanzando el cáber - Clases y métodos.docx
+++ b/LanzandoCaber/Lanzando el cáber - Clases y métodos.docx
@@ -256,7 +256,21 @@
         <w:rPr>
           <w:lang w:val="es-ES"/>
         </w:rPr>
-        <w:t>Es una de las clases principales del programa ya que cumple un papel fundamental para el torneo, evaluando los lanzamientos de acuerdo a un criterio.</w:t>
+        <w:t xml:space="preserve">Es una de las clases principales del programa ya que cumple un papel fundamental para el torneo, evaluando los lanzamientos </w:t>
+      </w:r>
+      <w:proofErr w:type="gramStart"/>
+      <w:r>
+        <w:rPr>
+          <w:lang w:val="es-ES"/>
+        </w:rPr>
+        <w:t>de acuerdo a</w:t>
+      </w:r>
+      <w:proofErr w:type="gramEnd"/>
+      <w:r>
+        <w:rPr>
+          <w:lang w:val="es-ES"/>
+        </w:rPr>
+        <w:t xml:space="preserve"> un criterio.</w:t>
       </w:r>
     </w:p>
     <w:p>
@@ -507,7 +521,7 @@
           <w:bCs/>
           <w:lang w:val="es-ES"/>
         </w:rPr>
-        <w:t>evaluarSegun</w:t>
+        <w:t>cambiarCriterioDeEvaluacion</w:t>
       </w:r>
       <w:proofErr w:type="spellEnd"/>
       <w:r>
@@ -536,7 +550,7 @@
         <w:rPr>
           <w:lang w:val="es-ES"/>
         </w:rPr>
-        <w:t>.</w:t>
+        <w:t>, con una cola circular, que cambia al siguiente criterio de evaluación.</w:t>
       </w:r>
     </w:p>
     <w:p>
@@ -1122,6 +1136,7 @@
         </w:rPr>
         <w:t xml:space="preserve"> la cual tiene </w:t>
       </w:r>
+      <w:proofErr w:type="gramStart"/>
       <w:r>
         <w:rPr>
           <w:lang w:val="es-ES"/>
@@ -1132,7 +1147,14 @@
         <w:rPr>
           <w:lang w:val="es-ES"/>
         </w:rPr>
-        <w:t xml:space="preserve"> método:</w:t>
+        <w:t xml:space="preserve"> método</w:t>
+      </w:r>
+      <w:proofErr w:type="gramEnd"/>
+      <w:r>
+        <w:rPr>
+          <w:lang w:val="es-ES"/>
+        </w:rPr>
+        <w:t>:</w:t>
       </w:r>
     </w:p>
     <w:p>

</xml_diff>